<commit_message>
report 1 and report to a single report
</commit_message>
<xml_diff>
--- a/report1.docx
+++ b/report1.docx
@@ -1,10 +1,10 @@
 
 <file path=word/document.xml><?xml version="1.0" encoding="utf-8"?>
-<w:document xmlns:wpc="http://schemas.microsoft.com/office/word/2010/wordprocessingCanvas" xmlns:cx="http://schemas.microsoft.com/office/drawing/2014/chartex" xmlns:mc="http://schemas.openxmlformats.org/markup-compatibility/2006" xmlns:o="urn:schemas-microsoft-com:office:office" xmlns:r="http://schemas.openxmlformats.org/officeDocument/2006/relationships" xmlns:m="http://schemas.openxmlformats.org/officeDocument/2006/math" xmlns:v="urn:schemas-microsoft-com:vml" xmlns:wp14="http://schemas.microsoft.com/office/word/2010/wordprocessingDrawing" xmlns:wp="http://schemas.openxmlformats.org/drawingml/2006/wordprocessingDrawing" xmlns:w10="urn:schemas-microsoft-com:office:word" xmlns:w="http://schemas.openxmlformats.org/wordprocessingml/2006/main" xmlns:w14="http://schemas.microsoft.com/office/word/2010/wordml" xmlns:w15="http://schemas.microsoft.com/office/word/2012/wordml" xmlns:w16se="http://schemas.microsoft.com/office/word/2015/wordml/symex" xmlns:wpg="http://schemas.microsoft.com/office/word/2010/wordprocessingGroup" xmlns:wpi="http://schemas.microsoft.com/office/word/2010/wordprocessingInk" xmlns:wne="http://schemas.microsoft.com/office/word/2006/wordml" xmlns:wps="http://schemas.microsoft.com/office/word/2010/wordprocessingShape" mc:Ignorable="w14 w15 w16se wp14">
+<w:document xmlns:wpc="http://schemas.microsoft.com/office/word/2010/wordprocessingCanvas" xmlns:mc="http://schemas.openxmlformats.org/markup-compatibility/2006" xmlns:o="urn:schemas-microsoft-com:office:office" xmlns:r="http://schemas.openxmlformats.org/officeDocument/2006/relationships" xmlns:m="http://schemas.openxmlformats.org/officeDocument/2006/math" xmlns:v="urn:schemas-microsoft-com:vml" xmlns:wp14="http://schemas.microsoft.com/office/word/2010/wordprocessingDrawing" xmlns:wp="http://schemas.openxmlformats.org/drawingml/2006/wordprocessingDrawing" xmlns:w10="urn:schemas-microsoft-com:office:word" xmlns:w="http://schemas.openxmlformats.org/wordprocessingml/2006/main" xmlns:w14="http://schemas.microsoft.com/office/word/2010/wordml" xmlns:w15="http://schemas.microsoft.com/office/word/2012/wordml" xmlns:wpg="http://schemas.microsoft.com/office/word/2010/wordprocessingGroup" xmlns:wpi="http://schemas.microsoft.com/office/word/2010/wordprocessingInk" xmlns:wne="http://schemas.microsoft.com/office/word/2006/wordml" xmlns:wps="http://schemas.microsoft.com/office/word/2010/wordprocessingShape" mc:Ignorable="w14 w15 wp14">
   <w:body>
     <w:p>
       <w:pPr>
-        <w:pStyle w:val="Titolo2"/>
+        <w:pStyle w:val="Heading2"/>
       </w:pPr>
       <w:r>
         <w:t>2 Maximum Likelihood Estimation of Model Parameters</w:t>
@@ -12,7 +12,7 @@
     </w:p>
     <w:p>
       <w:pPr>
-        <w:pStyle w:val="Titolo3"/>
+        <w:pStyle w:val="Heading3"/>
       </w:pPr>
       <w:r>
         <w:t>2.1 First scenario</w:t>
@@ -255,7 +255,7 @@
     </w:p>
     <w:p>
       <w:pPr>
-        <w:pStyle w:val="Titolo3"/>
+        <w:pStyle w:val="Heading3"/>
       </w:pPr>
       <w:r>
         <w:t>2.2 Second Scenario</w:t>
@@ -481,7 +481,7 @@
     </w:p>
     <w:p>
       <w:pPr>
-        <w:pStyle w:val="Titolo3"/>
+        <w:pStyle w:val="Heading3"/>
       </w:pPr>
       <w:r>
         <w:t>2.3 Third Scenario</w:t>
@@ -689,7 +689,7 @@
     </w:p>
     <w:p>
       <w:pPr>
-        <w:pStyle w:val="Titolo3"/>
+        <w:pStyle w:val="Heading3"/>
       </w:pPr>
       <w:r>
         <w:t>2.4 Estimation of parameter</w:t>
@@ -807,6 +807,13 @@
         </w:rPr>
         <w:t xml:space="preserve"> Estimation method which steps are shown below.</w:t>
       </w:r>
+    </w:p>
+    <w:p>
+      <w:pPr>
+        <w:rPr>
+          <w:rFonts w:eastAsiaTheme="minorEastAsia"/>
+        </w:rPr>
+      </w:pPr>
     </w:p>
     <w:p>
       <w:pPr>
@@ -1450,6 +1457,13 @@
           <w:rFonts w:eastAsiaTheme="minorEastAsia"/>
         </w:rPr>
       </w:pPr>
+    </w:p>
+    <w:p>
+      <w:pPr>
+        <w:rPr>
+          <w:rFonts w:eastAsiaTheme="minorEastAsia"/>
+        </w:rPr>
+      </w:pPr>
       <w:r>
         <w:rPr>
           <w:rFonts w:eastAsiaTheme="minorEastAsia"/>
@@ -1488,13 +1502,7 @@
                 <w:rPr>
                   <w:rFonts w:ascii="Cambria Math" w:eastAsiaTheme="minorEastAsia" w:hAnsi="Cambria Math"/>
                 </w:rPr>
-                <m:t>λ</m:t>
-              </m:r>
-              <m:r>
-                <w:rPr>
-                  <w:rFonts w:ascii="Cambria Math" w:eastAsiaTheme="minorEastAsia" w:hAnsi="Cambria Math"/>
-                </w:rPr>
-                <m:t xml:space="preserve">, </m:t>
+                <m:t xml:space="preserve">λ, </m:t>
               </m:r>
               <m:sSub>
                 <m:sSubPr>
@@ -2102,6 +2110,13 @@
           <w:rFonts w:eastAsiaTheme="minorEastAsia"/>
         </w:rPr>
       </w:pPr>
+    </w:p>
+    <w:p>
+      <w:pPr>
+        <w:rPr>
+          <w:rFonts w:eastAsiaTheme="minorEastAsia"/>
+        </w:rPr>
+      </w:pPr>
       <w:r>
         <w:rPr>
           <w:rFonts w:eastAsiaTheme="minorEastAsia"/>
@@ -2370,6 +2385,13 @@
           </m:r>
         </m:oMath>
       </m:oMathPara>
+    </w:p>
+    <w:p>
+      <w:pPr>
+        <w:rPr>
+          <w:rFonts w:eastAsiaTheme="minorEastAsia"/>
+        </w:rPr>
+      </w:pPr>
     </w:p>
     <w:p>
       <w:pPr>
@@ -3073,14 +3095,21 @@
           <w:rFonts w:eastAsiaTheme="minorEastAsia"/>
         </w:rPr>
       </w:pPr>
-      <w:proofErr w:type="gramStart"/>
-      <w:r>
+      <w:bookmarkStart w:id="0" w:name="_GoBack"/>
+      <w:bookmarkEnd w:id="0"/>
+    </w:p>
+    <w:p>
+      <w:pPr>
         <w:rPr>
           <w:rFonts w:eastAsiaTheme="minorEastAsia"/>
         </w:rPr>
+      </w:pPr>
+      <w:r>
+        <w:rPr>
+          <w:rFonts w:eastAsiaTheme="minorEastAsia"/>
+        </w:rPr>
         <w:t>Finally</w:t>
       </w:r>
-      <w:proofErr w:type="gramEnd"/>
       <w:r>
         <w:rPr>
           <w:rFonts w:eastAsiaTheme="minorEastAsia"/>
@@ -3245,7 +3274,7 @@
     </w:p>
     <w:p>
       <w:pPr>
-        <w:pStyle w:val="Titolo3"/>
+        <w:pStyle w:val="Heading3"/>
       </w:pPr>
       <w:r>
         <w:t>2.5 Parameters</w:t>
@@ -3253,7 +3282,7 @@
     </w:p>
     <w:p>
       <w:pPr>
-        <w:pStyle w:val="Titolo4"/>
+        <w:pStyle w:val="Heading4"/>
         <w:numPr>
           <w:ilvl w:val="0"/>
           <w:numId w:val="3"/>
@@ -3614,7 +3643,7 @@
     </w:p>
     <w:p>
       <w:pPr>
-        <w:pStyle w:val="Titolo4"/>
+        <w:pStyle w:val="Heading4"/>
         <w:numPr>
           <w:ilvl w:val="0"/>
           <w:numId w:val="3"/>
@@ -3964,7 +3993,7 @@
     </w:p>
     <w:p>
       <w:pPr>
-        <w:pStyle w:val="Titolo4"/>
+        <w:pStyle w:val="Heading4"/>
         <w:numPr>
           <w:ilvl w:val="0"/>
           <w:numId w:val="3"/>
@@ -4254,7 +4283,7 @@
     </w:p>
     <w:p>
       <w:pPr>
-        <w:pStyle w:val="Titolo2"/>
+        <w:pStyle w:val="Heading2"/>
       </w:pPr>
       <w:r>
         <w:t>3 Estimation of the Position</w:t>
@@ -4262,7 +4291,7 @@
     </w:p>
     <w:p>
       <w:pPr>
-        <w:pStyle w:val="Titolo3"/>
+        <w:pStyle w:val="Heading3"/>
       </w:pPr>
       <w:r>
         <w:t xml:space="preserve">3.1 </w:t>
@@ -4278,7 +4307,7 @@
     </w:p>
     <w:p>
       <w:pPr>
-        <w:pStyle w:val="Titolo3"/>
+        <w:pStyle w:val="Heading3"/>
       </w:pPr>
       <w:r>
         <w:t xml:space="preserve">3.2 </w:t>
@@ -4292,6 +4321,7 @@
         <w:t xml:space="preserve">First of all we have calculated the derivate for the Jacobian Matrix. </w:t>
       </w:r>
       <w:proofErr w:type="spellStart"/>
+      <w:proofErr w:type="gramStart"/>
       <w:r>
         <w:t>d</w:t>
       </w:r>
@@ -4302,6 +4332,7 @@
         <w:t>n</w:t>
       </w:r>
       <w:proofErr w:type="spellEnd"/>
+      <w:proofErr w:type="gramEnd"/>
       <w:r>
         <w:rPr>
           <w:vertAlign w:val="subscript"/>
@@ -4310,180 +4341,179 @@
       </w:r>
       <w:r>
         <w:t>(</w:t>
+      </w:r>
+      <w:proofErr w:type="spellStart"/>
+      <w:r>
+        <w:t>a</w:t>
+      </w:r>
+      <w:r>
+        <w:rPr>
+          <w:vertAlign w:val="subscript"/>
+        </w:rPr>
+        <w:t>i</w:t>
+      </w:r>
+      <w:proofErr w:type="spellEnd"/>
+      <w:r>
+        <w:rPr>
+          <w:vertAlign w:val="subscript"/>
+        </w:rPr>
+        <w:t xml:space="preserve"> </w:t>
+      </w:r>
+      <w:r>
+        <w:t>,</w:t>
+      </w:r>
+      <w:r>
+        <w:t xml:space="preserve"> </w:t>
+      </w:r>
+      <w:r>
+        <w:t>p</w:t>
+      </w:r>
+      <w:r>
+        <w:t xml:space="preserve">) is a </w:t>
+      </w:r>
+      <w:proofErr w:type="spellStart"/>
+      <w:r>
+        <w:t>costant</w:t>
+      </w:r>
+      <w:proofErr w:type="spellEnd"/>
+      <w:r>
+        <w:t xml:space="preserve"> </w:t>
+      </w:r>
+      <w:r>
+        <w:t xml:space="preserve">and </w:t>
+      </w:r>
+      <w:r>
+        <w:t>so</w:t>
+      </w:r>
+      <w:r>
+        <w:t xml:space="preserve"> in the derivative is canceled</w:t>
+      </w:r>
+      <w:r>
+        <w:t>. Because of that the result is only the distance between the coordinates of the measure</w:t>
+      </w:r>
+      <w:r>
+        <w:t xml:space="preserve">d point and the guessed </w:t>
+      </w:r>
+      <w:proofErr w:type="spellStart"/>
+      <w:r>
+        <w:t>p_start</w:t>
+      </w:r>
+      <w:proofErr w:type="spellEnd"/>
+      <w:r>
+        <w:t xml:space="preserve"> which is randomly calculated based on the uniform distribution within the square spanned by the anchor points.</w:t>
+      </w:r>
+      <w:r>
+        <w:t xml:space="preserve"> Now that we have the Jacobian Matrix and the formula given in the assignment sheet we can calculate </w:t>
+      </w:r>
+      <w:proofErr w:type="gramStart"/>
+      <w:r>
+        <w:t>p</w:t>
+      </w:r>
+      <w:r>
+        <w:rPr>
+          <w:vertAlign w:val="superscript"/>
+        </w:rPr>
+        <w:t>(</w:t>
+      </w:r>
+      <w:proofErr w:type="gramEnd"/>
+      <w:r>
+        <w:rPr>
+          <w:vertAlign w:val="superscript"/>
+        </w:rPr>
+        <w:t xml:space="preserve">t + 1) </w:t>
+      </w:r>
+      <w:r>
+        <w:t xml:space="preserve">. We calculate </w:t>
+      </w:r>
+      <w:proofErr w:type="gramStart"/>
+      <w:r>
+        <w:t>p</w:t>
+      </w:r>
+      <w:r>
+        <w:rPr>
+          <w:vertAlign w:val="superscript"/>
+        </w:rPr>
+        <w:t>(</w:t>
+      </w:r>
+      <w:proofErr w:type="gramEnd"/>
+      <w:r>
+        <w:rPr>
+          <w:vertAlign w:val="superscript"/>
+        </w:rPr>
+        <w:t xml:space="preserve">t + 1) </w:t>
+      </w:r>
+      <w:r>
+        <w:t xml:space="preserve">until tolerance or the maximum number of interaction is reached and then return the founded point to the calling function. </w:t>
+      </w:r>
+      <w:r>
+        <w:t>We’</w:t>
+      </w:r>
+      <w:r>
+        <w:t>ve cho</w:t>
+      </w:r>
+      <w:r>
+        <w:t>se</w:t>
+      </w:r>
+      <w:r>
+        <w:t>n</w:t>
+      </w:r>
+      <w:r>
+        <w:t xml:space="preserve"> a tolerance of 10</w:t>
+      </w:r>
+      <w:proofErr w:type="gramStart"/>
+      <w:r>
+        <w:t>^(</w:t>
+      </w:r>
+      <w:proofErr w:type="gramEnd"/>
+      <w:r>
+        <w:t xml:space="preserve">-4) for having a good precision but not too many steps. With this tolerance our function never reach more than </w:t>
+      </w:r>
+      <w:r>
+        <w:t>9</w:t>
+      </w:r>
+      <w:r>
+        <w:t xml:space="preserve"> </w:t>
+      </w:r>
+      <w:r>
+        <w:t xml:space="preserve">interaction, we’ve chosen 8 as </w:t>
+      </w:r>
+      <w:proofErr w:type="spellStart"/>
+      <w:r>
+        <w:t>max_iter</w:t>
+      </w:r>
+      <w:proofErr w:type="spellEnd"/>
+      <w:r>
+        <w:t xml:space="preserve">  for maintaining a good precision but letting the function exit because of reaching the maximum number of interaction only a few times</w:t>
+      </w:r>
+      <w:r>
+        <w:t xml:space="preserve">. </w:t>
+      </w:r>
+      <w:r>
+        <w:t>After we’ve estimated one point for each measurement</w:t>
+      </w:r>
+      <w:r>
+        <w:t xml:space="preserve"> and saved all the points into an array we’ve calculated the squared errors between the founded point and </w:t>
+      </w:r>
+      <w:proofErr w:type="spellStart"/>
+      <w:r>
+        <w:t>p_true</w:t>
+      </w:r>
+      <w:proofErr w:type="spellEnd"/>
+      <w:r>
+        <w:t xml:space="preserve">. We saved all the errors into a list and with the statistics functions </w:t>
       </w:r>
       <w:proofErr w:type="spellStart"/>
       <w:proofErr w:type="gramStart"/>
       <w:r>
-        <w:t>a</w:t>
-      </w:r>
-      <w:r>
-        <w:rPr>
-          <w:vertAlign w:val="subscript"/>
-        </w:rPr>
-        <w:t>i</w:t>
+        <w:t>stastistics.mean</w:t>
       </w:r>
       <w:proofErr w:type="spellEnd"/>
       <w:r>
-        <w:rPr>
-          <w:vertAlign w:val="subscript"/>
-        </w:rPr>
-        <w:t xml:space="preserve"> </w:t>
-      </w:r>
-      <w:r>
-        <w:t>,</w:t>
+        <w:t>(</w:t>
       </w:r>
       <w:proofErr w:type="gramEnd"/>
       <w:r>
-        <w:t xml:space="preserve"> </w:t>
-      </w:r>
-      <w:r>
-        <w:t>p</w:t>
-      </w:r>
-      <w:r>
-        <w:t xml:space="preserve">) is a </w:t>
-      </w:r>
-      <w:proofErr w:type="spellStart"/>
-      <w:r>
-        <w:t>costant</w:t>
-      </w:r>
-      <w:proofErr w:type="spellEnd"/>
-      <w:r>
-        <w:t xml:space="preserve"> </w:t>
-      </w:r>
-      <w:r>
-        <w:t xml:space="preserve">and </w:t>
-      </w:r>
-      <w:r>
-        <w:t>so</w:t>
-      </w:r>
-      <w:r>
-        <w:t xml:space="preserve"> in the derivative is canceled</w:t>
-      </w:r>
-      <w:r>
-        <w:t>. Because of that the result is only the distance between the coordinates of the measure</w:t>
-      </w:r>
-      <w:r>
-        <w:t xml:space="preserve">d point and the guessed </w:t>
-      </w:r>
-      <w:proofErr w:type="spellStart"/>
-      <w:r>
-        <w:t>p_start</w:t>
-      </w:r>
-      <w:proofErr w:type="spellEnd"/>
-      <w:r>
-        <w:t xml:space="preserve"> which is randomly calculated based on the uniform distribution within the square spanned by the anchor points.</w:t>
-      </w:r>
-      <w:bookmarkStart w:id="0" w:name="_GoBack"/>
-      <w:bookmarkEnd w:id="0"/>
-      <w:r>
-        <w:t xml:space="preserve"> Now that we have the Jacobian Matrix and the formula given in the assignment sheet we can calculate </w:t>
-      </w:r>
-      <w:proofErr w:type="gramStart"/>
-      <w:r>
-        <w:t>p</w:t>
-      </w:r>
-      <w:r>
-        <w:rPr>
-          <w:vertAlign w:val="superscript"/>
-        </w:rPr>
-        <w:t>(</w:t>
-      </w:r>
-      <w:proofErr w:type="gramEnd"/>
-      <w:r>
-        <w:rPr>
-          <w:vertAlign w:val="superscript"/>
-        </w:rPr>
-        <w:t xml:space="preserve">t + 1) </w:t>
-      </w:r>
-      <w:r>
-        <w:t xml:space="preserve">. We calculate </w:t>
-      </w:r>
-      <w:proofErr w:type="gramStart"/>
-      <w:r>
-        <w:t>p</w:t>
-      </w:r>
-      <w:r>
-        <w:rPr>
-          <w:vertAlign w:val="superscript"/>
-        </w:rPr>
-        <w:t>(</w:t>
-      </w:r>
-      <w:proofErr w:type="gramEnd"/>
-      <w:r>
-        <w:rPr>
-          <w:vertAlign w:val="superscript"/>
-        </w:rPr>
-        <w:t xml:space="preserve">t + 1) </w:t>
-      </w:r>
-      <w:r>
-        <w:t xml:space="preserve">until tolerance or the maximum number of interaction is reached and then return the founded point to the calling function. </w:t>
-      </w:r>
-      <w:r>
-        <w:t>We’</w:t>
-      </w:r>
-      <w:r>
-        <w:t>ve cho</w:t>
-      </w:r>
-      <w:r>
-        <w:t>se</w:t>
-      </w:r>
-      <w:r>
-        <w:t>n</w:t>
-      </w:r>
-      <w:r>
-        <w:t xml:space="preserve"> a tolerance of 10</w:t>
-      </w:r>
-      <w:proofErr w:type="gramStart"/>
-      <w:r>
-        <w:t>^(</w:t>
-      </w:r>
-      <w:proofErr w:type="gramEnd"/>
-      <w:r>
-        <w:t xml:space="preserve">-4) for having a good precision but not too many steps. With this tolerance our function never reach more than </w:t>
-      </w:r>
-      <w:r>
-        <w:t>9</w:t>
-      </w:r>
-      <w:r>
-        <w:t xml:space="preserve"> </w:t>
-      </w:r>
-      <w:r>
-        <w:t xml:space="preserve">interaction, we’ve chosen 8 as </w:t>
-      </w:r>
-      <w:proofErr w:type="spellStart"/>
-      <w:r>
-        <w:t>max_iter</w:t>
-      </w:r>
-      <w:proofErr w:type="spellEnd"/>
-      <w:r>
-        <w:t xml:space="preserve">  for maintaining a good precision but letting the function exit because of reaching the maximum number of interaction only a few times</w:t>
-      </w:r>
-      <w:r>
-        <w:t xml:space="preserve">. </w:t>
-      </w:r>
-      <w:r>
-        <w:t>After we’ve estimated one point for each measurement</w:t>
-      </w:r>
-      <w:r>
-        <w:t xml:space="preserve"> and saved all the points into an array we’ve calculated the squared errors between the founded point and </w:t>
-      </w:r>
-      <w:proofErr w:type="spellStart"/>
-      <w:r>
-        <w:t>p_true</w:t>
-      </w:r>
-      <w:proofErr w:type="spellEnd"/>
-      <w:r>
-        <w:t xml:space="preserve">. We saved all the errors into a list and with the statistics functions </w:t>
-      </w:r>
-      <w:proofErr w:type="spellStart"/>
-      <w:proofErr w:type="gramStart"/>
-      <w:r>
-        <w:t>stastistics.mean</w:t>
-      </w:r>
-      <w:proofErr w:type="spellEnd"/>
-      <w:proofErr w:type="gramEnd"/>
-      <w:r>
-        <w:t xml:space="preserve">() and </w:t>
+        <w:t xml:space="preserve">) and </w:t>
       </w:r>
       <w:proofErr w:type="spellStart"/>
       <w:r>
@@ -4524,6 +4554,7 @@
         <w:rPr>
           <w:noProof/>
         </w:rPr>
+        <w:lastRenderedPageBreak/>
         <w:drawing>
           <wp:anchor distT="0" distB="0" distL="114300" distR="114300" simplePos="0" relativeHeight="251670528" behindDoc="0" locked="0" layoutInCell="1" allowOverlap="1" wp14:anchorId="43034A5D" wp14:editId="704899CA">
             <wp:simplePos x="0" y="0"/>
@@ -4681,7 +4712,7 @@
               </wp:anchor>
             </w:drawing>
           </mc:Choice>
-          <mc:Fallback>
+          <mc:Fallback xmlns:w16se="http://schemas.microsoft.com/office/word/2015/wordml/symex" xmlns:cx="http://schemas.microsoft.com/office/drawing/2014/chartex">
             <w:pict>
               <v:shapetype w14:anchorId="4A6334CC" id="_x0000_t202" coordsize="21600,21600" o:spt="202" path="m,l,21600r21600,l21600,xe">
                 <v:stroke joinstyle="miter"/>
@@ -4727,7 +4758,6 @@
         <w:rPr>
           <w:noProof/>
         </w:rPr>
-        <w:lastRenderedPageBreak/>
         <mc:AlternateContent>
           <mc:Choice Requires="wps">
             <w:drawing>
@@ -4845,7 +4875,7 @@
               </wp:anchor>
             </w:drawing>
           </mc:Choice>
-          <mc:Fallback>
+          <mc:Fallback xmlns:w16se="http://schemas.microsoft.com/office/word/2015/wordml/symex" xmlns:cx="http://schemas.microsoft.com/office/drawing/2014/chartex">
             <w:pict>
               <v:shape w14:anchorId="10B2CCAE" id="_x0000_s1027" type="#_x0000_t202" style="position:absolute;margin-left:248.95pt;margin-top:185.95pt;width:202.2pt;height:153pt;z-index:-251654144;visibility:visible;mso-wrap-style:square;mso-width-percent:0;mso-height-percent:0;mso-wrap-distance-left:9pt;mso-wrap-distance-top:3.6pt;mso-wrap-distance-right:9pt;mso-wrap-distance-bottom:3.6pt;mso-position-horizontal:absolute;mso-position-horizontal-relative:margin;mso-position-vertical:absolute;mso-position-vertical-relative:text;mso-width-percent:0;mso-height-percent:0;mso-width-relative:margin;mso-height-relative:margin;v-text-anchor:top" o:gfxdata="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" o:allowoverlap="f">
                 <v:textbox>
@@ -5075,7 +5105,7 @@
               </wp:anchor>
             </w:drawing>
           </mc:Choice>
-          <mc:Fallback>
+          <mc:Fallback xmlns:w16se="http://schemas.microsoft.com/office/word/2015/wordml/symex" xmlns:cx="http://schemas.microsoft.com/office/drawing/2014/chartex">
             <w:pict>
               <v:shape w14:anchorId="64B9A46C" id="_x0000_s1028" type="#_x0000_t202" style="position:absolute;margin-left:248.95pt;margin-top:201.6pt;width:202.8pt;height:148.8pt;z-index:251666432;visibility:visible;mso-wrap-style:square;mso-width-percent:0;mso-height-percent:0;mso-wrap-distance-left:9pt;mso-wrap-distance-top:3.6pt;mso-wrap-distance-right:9pt;mso-wrap-distance-bottom:3.6pt;mso-position-horizontal:absolute;mso-position-horizontal-relative:text;mso-position-vertical:absolute;mso-position-vertical-relative:text;mso-width-percent:0;mso-height-percent:0;mso-width-relative:margin;mso-height-relative:margin;v-text-anchor:top" o:gfxdata="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" o:allowoverlap="f">
                 <v:textbox>
@@ -5217,6 +5247,7 @@
         <w:rPr>
           <w:noProof/>
         </w:rPr>
+        <w:lastRenderedPageBreak/>
         <w:t>Here we have another perspective of the resulting points of the least squares estimation of posi</w:t>
       </w:r>
       <w:r>
@@ -5445,8 +5476,8 @@
 </file>
 
 <file path=word/numbering.xml><?xml version="1.0" encoding="utf-8"?>
-<w:numbering xmlns:wpc="http://schemas.microsoft.com/office/word/2010/wordprocessingCanvas" xmlns:cx="http://schemas.microsoft.com/office/drawing/2014/chartex" xmlns:mc="http://schemas.openxmlformats.org/markup-compatibility/2006" xmlns:o="urn:schemas-microsoft-com:office:office" xmlns:r="http://schemas.openxmlformats.org/officeDocument/2006/relationships" xmlns:m="http://schemas.openxmlformats.org/officeDocument/2006/math" xmlns:v="urn:schemas-microsoft-com:vml" xmlns:wp14="http://schemas.microsoft.com/office/word/2010/wordprocessingDrawing" xmlns:wp="http://schemas.openxmlformats.org/drawingml/2006/wordprocessingDrawing" xmlns:w10="urn:schemas-microsoft-com:office:word" xmlns:w="http://schemas.openxmlformats.org/wordprocessingml/2006/main" xmlns:w14="http://schemas.microsoft.com/office/word/2010/wordml" xmlns:w15="http://schemas.microsoft.com/office/word/2012/wordml" xmlns:w16se="http://schemas.microsoft.com/office/word/2015/wordml/symex" xmlns:wpg="http://schemas.microsoft.com/office/word/2010/wordprocessingGroup" xmlns:wpi="http://schemas.microsoft.com/office/word/2010/wordprocessingInk" xmlns:wne="http://schemas.microsoft.com/office/word/2006/wordml" xmlns:wps="http://schemas.microsoft.com/office/word/2010/wordprocessingShape" mc:Ignorable="w14 w15 w16se wp14">
-  <w:abstractNum w:abstractNumId="0" w15:restartNumberingAfterBreak="0">
+<w:numbering xmlns:wpc="http://schemas.microsoft.com/office/word/2010/wordprocessingCanvas" xmlns:mc="http://schemas.openxmlformats.org/markup-compatibility/2006" xmlns:o="urn:schemas-microsoft-com:office:office" xmlns:r="http://schemas.openxmlformats.org/officeDocument/2006/relationships" xmlns:m="http://schemas.openxmlformats.org/officeDocument/2006/math" xmlns:v="urn:schemas-microsoft-com:vml" xmlns:wp14="http://schemas.microsoft.com/office/word/2010/wordprocessingDrawing" xmlns:wp="http://schemas.openxmlformats.org/drawingml/2006/wordprocessingDrawing" xmlns:w10="urn:schemas-microsoft-com:office:word" xmlns:w="http://schemas.openxmlformats.org/wordprocessingml/2006/main" xmlns:w14="http://schemas.microsoft.com/office/word/2010/wordml" xmlns:w15="http://schemas.microsoft.com/office/word/2012/wordml" xmlns:wpg="http://schemas.microsoft.com/office/word/2010/wordprocessingGroup" xmlns:wpi="http://schemas.microsoft.com/office/word/2010/wordprocessingInk" xmlns:wne="http://schemas.microsoft.com/office/word/2006/wordml" xmlns:wps="http://schemas.microsoft.com/office/word/2010/wordprocessingShape" mc:Ignorable="w14 w15 wp14">
+  <w:abstractNum w:abstractNumId="0">
     <w:nsid w:val="3B39368B"/>
     <w:multiLevelType w:val="hybridMultilevel"/>
     <w:tmpl w:val="42C04942"/>
@@ -5559,7 +5590,7 @@
       </w:rPr>
     </w:lvl>
   </w:abstractNum>
-  <w:abstractNum w:abstractNumId="1" w15:restartNumberingAfterBreak="0">
+  <w:abstractNum w:abstractNumId="1">
     <w:nsid w:val="66C85859"/>
     <w:multiLevelType w:val="hybridMultilevel"/>
     <w:tmpl w:val="2A789B74"/>
@@ -5672,7 +5703,7 @@
       </w:rPr>
     </w:lvl>
   </w:abstractNum>
-  <w:abstractNum w:abstractNumId="2" w15:restartNumberingAfterBreak="0">
+  <w:abstractNum w:abstractNumId="2">
     <w:nsid w:val="6ABF5F72"/>
     <w:multiLevelType w:val="hybridMultilevel"/>
     <w:tmpl w:val="CEE815B8"/>
@@ -5798,7 +5829,7 @@
 </file>
 
 <file path=word/styles.xml><?xml version="1.0" encoding="utf-8"?>
-<w:styles xmlns:mc="http://schemas.openxmlformats.org/markup-compatibility/2006" xmlns:r="http://schemas.openxmlformats.org/officeDocument/2006/relationships" xmlns:w="http://schemas.openxmlformats.org/wordprocessingml/2006/main" xmlns:w14="http://schemas.microsoft.com/office/word/2010/wordml" xmlns:w15="http://schemas.microsoft.com/office/word/2012/wordml" xmlns:w16se="http://schemas.microsoft.com/office/word/2015/wordml/symex" mc:Ignorable="w14 w15 w16se">
+<w:styles xmlns:mc="http://schemas.openxmlformats.org/markup-compatibility/2006" xmlns:r="http://schemas.openxmlformats.org/officeDocument/2006/relationships" xmlns:w="http://schemas.openxmlformats.org/wordprocessingml/2006/main" xmlns:w14="http://schemas.microsoft.com/office/word/2010/wordml" xmlns:w15="http://schemas.microsoft.com/office/word/2012/wordml" mc:Ignorable="w14 w15">
   <w:docDefaults>
     <w:rPrDefault>
       <w:rPr>
@@ -6187,16 +6218,16 @@
     <w:lsdException w:name="List Table 6 Colorful Accent 6" w:uiPriority="51"/>
     <w:lsdException w:name="List Table 7 Colorful Accent 6" w:uiPriority="52"/>
   </w:latentStyles>
-  <w:style w:type="paragraph" w:default="1" w:styleId="Normale">
+  <w:style w:type="paragraph" w:default="1" w:styleId="Normal">
     <w:name w:val="Normal"/>
     <w:qFormat/>
     <w:rsid w:val="00F52D15"/>
   </w:style>
-  <w:style w:type="paragraph" w:styleId="Titolo2">
+  <w:style w:type="paragraph" w:styleId="Heading2">
     <w:name w:val="heading 2"/>
-    <w:basedOn w:val="Normale"/>
-    <w:next w:val="Normale"/>
-    <w:link w:val="Titolo2Carattere"/>
+    <w:basedOn w:val="Normal"/>
+    <w:next w:val="Normal"/>
+    <w:link w:val="Heading2Char"/>
     <w:uiPriority w:val="9"/>
     <w:unhideWhenUsed/>
     <w:qFormat/>
@@ -6214,11 +6245,11 @@
       <w:szCs w:val="26"/>
     </w:rPr>
   </w:style>
-  <w:style w:type="paragraph" w:styleId="Titolo3">
+  <w:style w:type="paragraph" w:styleId="Heading3">
     <w:name w:val="heading 3"/>
-    <w:basedOn w:val="Normale"/>
-    <w:next w:val="Normale"/>
-    <w:link w:val="Titolo3Carattere"/>
+    <w:basedOn w:val="Normal"/>
+    <w:next w:val="Normal"/>
+    <w:link w:val="Heading3Char"/>
     <w:uiPriority w:val="9"/>
     <w:unhideWhenUsed/>
     <w:qFormat/>
@@ -6236,11 +6267,11 @@
       <w:szCs w:val="24"/>
     </w:rPr>
   </w:style>
-  <w:style w:type="paragraph" w:styleId="Titolo4">
+  <w:style w:type="paragraph" w:styleId="Heading4">
     <w:name w:val="heading 4"/>
-    <w:basedOn w:val="Normale"/>
-    <w:next w:val="Normale"/>
-    <w:link w:val="Titolo4Carattere"/>
+    <w:basedOn w:val="Normal"/>
+    <w:next w:val="Normal"/>
+    <w:link w:val="Heading4Char"/>
     <w:uiPriority w:val="9"/>
     <w:unhideWhenUsed/>
     <w:qFormat/>
@@ -6258,13 +6289,13 @@
       <w:color w:val="2E74B5" w:themeColor="accent1" w:themeShade="BF"/>
     </w:rPr>
   </w:style>
-  <w:style w:type="character" w:default="1" w:styleId="Carpredefinitoparagrafo">
+  <w:style w:type="character" w:default="1" w:styleId="DefaultParagraphFont">
     <w:name w:val="Default Paragraph Font"/>
     <w:uiPriority w:val="1"/>
     <w:semiHidden/>
     <w:unhideWhenUsed/>
   </w:style>
-  <w:style w:type="table" w:default="1" w:styleId="Tabellanormale">
+  <w:style w:type="table" w:default="1" w:styleId="TableNormal">
     <w:name w:val="Normal Table"/>
     <w:uiPriority w:val="99"/>
     <w:semiHidden/>
@@ -6279,16 +6310,16 @@
       </w:tblCellMar>
     </w:tblPr>
   </w:style>
-  <w:style w:type="numbering" w:default="1" w:styleId="Nessunelenco">
+  <w:style w:type="numbering" w:default="1" w:styleId="NoList">
     <w:name w:val="No List"/>
     <w:uiPriority w:val="99"/>
     <w:semiHidden/>
     <w:unhideWhenUsed/>
   </w:style>
-  <w:style w:type="character" w:customStyle="1" w:styleId="Titolo2Carattere">
-    <w:name w:val="Titolo 2 Carattere"/>
-    <w:basedOn w:val="Carpredefinitoparagrafo"/>
-    <w:link w:val="Titolo2"/>
+  <w:style w:type="character" w:customStyle="1" w:styleId="Heading2Char">
+    <w:name w:val="Heading 2 Char"/>
+    <w:basedOn w:val="DefaultParagraphFont"/>
+    <w:link w:val="Heading2"/>
     <w:uiPriority w:val="9"/>
     <w:rsid w:val="00A67D7E"/>
     <w:rPr>
@@ -6298,10 +6329,10 @@
       <w:szCs w:val="26"/>
     </w:rPr>
   </w:style>
-  <w:style w:type="character" w:customStyle="1" w:styleId="Titolo3Carattere">
-    <w:name w:val="Titolo 3 Carattere"/>
-    <w:basedOn w:val="Carpredefinitoparagrafo"/>
-    <w:link w:val="Titolo3"/>
+  <w:style w:type="character" w:customStyle="1" w:styleId="Heading3Char">
+    <w:name w:val="Heading 3 Char"/>
+    <w:basedOn w:val="DefaultParagraphFont"/>
+    <w:link w:val="Heading3"/>
     <w:uiPriority w:val="9"/>
     <w:rsid w:val="00A67D7E"/>
     <w:rPr>
@@ -6311,9 +6342,9 @@
       <w:szCs w:val="24"/>
     </w:rPr>
   </w:style>
-  <w:style w:type="character" w:styleId="Testosegnaposto">
+  <w:style w:type="character" w:styleId="PlaceholderText">
     <w:name w:val="Placeholder Text"/>
-    <w:basedOn w:val="Carpredefinitoparagrafo"/>
+    <w:basedOn w:val="DefaultParagraphFont"/>
     <w:uiPriority w:val="99"/>
     <w:semiHidden/>
     <w:rsid w:val="00950355"/>
@@ -6321,10 +6352,10 @@
       <w:color w:val="808080"/>
     </w:rPr>
   </w:style>
-  <w:style w:type="character" w:customStyle="1" w:styleId="Titolo4Carattere">
-    <w:name w:val="Titolo 4 Carattere"/>
-    <w:basedOn w:val="Carpredefinitoparagrafo"/>
-    <w:link w:val="Titolo4"/>
+  <w:style w:type="character" w:customStyle="1" w:styleId="Heading4Char">
+    <w:name w:val="Heading 4 Char"/>
+    <w:basedOn w:val="DefaultParagraphFont"/>
+    <w:link w:val="Heading4"/>
     <w:uiPriority w:val="9"/>
     <w:rsid w:val="00D50E4D"/>
     <w:rPr>
@@ -6334,9 +6365,9 @@
       <w:color w:val="2E74B5" w:themeColor="accent1" w:themeShade="BF"/>
     </w:rPr>
   </w:style>
-  <w:style w:type="paragraph" w:styleId="Paragrafoelenco">
+  <w:style w:type="paragraph" w:styleId="ListParagraph">
     <w:name w:val="List Paragraph"/>
-    <w:basedOn w:val="Normale"/>
+    <w:basedOn w:val="Normal"/>
     <w:uiPriority w:val="34"/>
     <w:qFormat/>
     <w:rsid w:val="00D50E4D"/>
@@ -6345,10 +6376,10 @@
       <w:contextualSpacing/>
     </w:pPr>
   </w:style>
-  <w:style w:type="paragraph" w:styleId="Didascalia">
+  <w:style w:type="paragraph" w:styleId="Caption">
     <w:name w:val="caption"/>
-    <w:basedOn w:val="Normale"/>
-    <w:next w:val="Normale"/>
+    <w:basedOn w:val="Normal"/>
+    <w:next w:val="Normal"/>
     <w:uiPriority w:val="35"/>
     <w:semiHidden/>
     <w:unhideWhenUsed/>
@@ -6634,7 +6665,7 @@
 </file>
 
 <file path=customXml/itemProps1.xml><?xml version="1.0" encoding="utf-8"?>
-<ds:datastoreItem xmlns:ds="http://schemas.openxmlformats.org/officeDocument/2006/customXml" ds:itemID="{B058E072-733C-4785-BDC7-C2101922A9D3}">
+<ds:datastoreItem xmlns:ds="http://schemas.openxmlformats.org/officeDocument/2006/customXml" ds:itemID="{11E839BC-ECBF-4DA9-A1DB-E8655597C513}">
   <ds:schemaRefs>
     <ds:schemaRef ds:uri="http://schemas.openxmlformats.org/officeDocument/2006/bibliography"/>
   </ds:schemaRefs>

</xml_diff>